<commit_message>
Tópico 3 - Apresentação do Software (Para Revisão)
</commit_message>
<xml_diff>
--- a/Quimicon.docx
+++ b/Quimicon.docx
@@ -773,6 +773,71 @@
           <w:lang w:val="pt-BR"/>
         </w:rPr>
         <w:t>Para criar a analogia dos elementos do jogo com os princípios da química orgânica básica foi construído uma tabela de personagens responsável por apresentar ao usuário todas as características significativas dos elementos químicos que ele conquistou durante a utilização do software.</w:t>
+      </w:r>
+    </w:p>
+    <w:p>
+      <w:pPr>
+        <w:spacing w:before="120" w:after="0" w:line="240" w:lineRule="auto"/>
+        <w:ind w:firstLine="720"/>
+        <w:jc w:val="both"/>
+        <w:rPr>
+          <w:rFonts w:ascii="Times New Roman" w:hAnsi="Times New Roman" w:cs="Times New Roman"/>
+          <w:sz w:val="24"/>
+          <w:szCs w:val="24"/>
+          <w:lang w:val="pt-BR"/>
+        </w:rPr>
+      </w:pPr>
+      <w:r>
+        <w:rPr>
+          <w:rFonts w:ascii="Times New Roman" w:hAnsi="Times New Roman" w:cs="Times New Roman"/>
+          <w:sz w:val="24"/>
+          <w:szCs w:val="24"/>
+          <w:lang w:val="pt-BR"/>
+        </w:rPr>
+        <w:t xml:space="preserve">Nesta tela, o jogador encontrará as imagens dos elementos com seus respectivos nomes. Para acessar as informações dos elementos, deve-se “tocar” no personagem escolhido para então uma janela </w:t>
+      </w:r>
+      <w:r>
+        <w:rPr>
+          <w:rFonts w:ascii="Times New Roman" w:hAnsi="Times New Roman" w:cs="Times New Roman"/>
+          <w:i/>
+          <w:sz w:val="24"/>
+          <w:szCs w:val="24"/>
+          <w:lang w:val="pt-BR"/>
+        </w:rPr>
+        <w:t>pop-up</w:t>
+      </w:r>
+      <w:r>
+        <w:rPr>
+          <w:rFonts w:ascii="Times New Roman" w:hAnsi="Times New Roman" w:cs="Times New Roman"/>
+          <w:sz w:val="24"/>
+          <w:szCs w:val="24"/>
+          <w:lang w:val="pt-BR"/>
+        </w:rPr>
+        <w:t xml:space="preserve"> surgir contendo as características específicas daquele elemento, tais como: nome, símbolo, tipo, massa atômica, número atômico e uma breve descrição do mesmo. </w:t>
+      </w:r>
+    </w:p>
+    <w:p>
+      <w:pPr>
+        <w:spacing w:before="120" w:after="0" w:line="240" w:lineRule="auto"/>
+        <w:ind w:firstLine="720"/>
+        <w:jc w:val="center"/>
+        <w:rPr>
+          <w:rFonts w:cstheme="minorHAnsi"/>
+          <w:b/>
+          <w:sz w:val="24"/>
+          <w:szCs w:val="24"/>
+          <w:lang w:val="pt-BR"/>
+        </w:rPr>
+      </w:pPr>
+      <w:r>
+        <w:rPr>
+          <w:rFonts w:cstheme="minorHAnsi"/>
+          <w:b/>
+          <w:sz w:val="24"/>
+          <w:szCs w:val="24"/>
+          <w:lang w:val="pt-BR"/>
+        </w:rPr>
+        <w:t>Figura X. Tabela Periódica no software</w:t>
       </w:r>
       <w:bookmarkStart w:id="0" w:name="_GoBack"/>
       <w:bookmarkEnd w:id="0"/>
@@ -1501,7 +1566,7 @@
 </file>
 
 <file path=customXml/itemProps1.xml><?xml version="1.0" encoding="utf-8"?>
-<ds:datastoreItem xmlns:ds="http://schemas.openxmlformats.org/officeDocument/2006/customXml" ds:itemID="{B6D6014F-E778-45DF-B00A-A5F67A65C253}">
+<ds:datastoreItem xmlns:ds="http://schemas.openxmlformats.org/officeDocument/2006/customXml" ds:itemID="{5578F98D-CCE6-4C30-A0FF-9A7F857CB1ED}">
   <ds:schemaRefs>
     <ds:schemaRef ds:uri="http://schemas.openxmlformats.org/officeDocument/2006/bibliography"/>
   </ds:schemaRefs>

</xml_diff>

<commit_message>
Titulo do Artigo e adição dos tópicos (Para Revisão)
</commit_message>
<xml_diff>
--- a/Quimicon.docx
+++ b/Quimicon.docx
@@ -4,33 +4,392 @@
   <w:body>
     <w:p>
       <w:pPr>
-        <w:spacing w:before="240" w:line="240" w:lineRule="auto"/>
-        <w:jc w:val="both"/>
-        <w:rPr>
-          <w:rFonts w:ascii="Times New Roman" w:hAnsi="Times New Roman" w:cs="Times New Roman"/>
+        <w:pStyle w:val="Author"/>
+        <w:rPr>
+          <w:rFonts w:cs="Arial"/>
+          <w:bCs/>
+          <w:sz w:val="32"/>
+          <w:szCs w:val="32"/>
+          <w:lang w:val="pt-BR"/>
+        </w:rPr>
+      </w:pPr>
+      <w:r>
+        <w:rPr>
+          <w:rFonts w:cs="Arial"/>
+          <w:bCs/>
+          <w:sz w:val="32"/>
+          <w:szCs w:val="32"/>
+          <w:lang w:val="pt-BR"/>
+        </w:rPr>
+        <w:t xml:space="preserve">Quimicon, jogo educacional para o ensino da </w:t>
+      </w:r>
+      <w:r>
+        <w:rPr>
+          <w:rFonts w:cs="Arial"/>
+          <w:bCs/>
+          <w:sz w:val="32"/>
+          <w:szCs w:val="32"/>
+          <w:lang w:val="pt-BR"/>
+        </w:rPr>
+        <w:t>Tabela Periódica</w:t>
+      </w:r>
+      <w:r>
+        <w:rPr>
+          <w:rFonts w:cs="Arial"/>
+          <w:bCs/>
+          <w:sz w:val="32"/>
+          <w:szCs w:val="32"/>
+          <w:lang w:val="pt-BR"/>
+        </w:rPr>
+        <w:t xml:space="preserve"> no Ensino Médio</w:t>
+      </w:r>
+    </w:p>
+    <w:p>
+      <w:pPr>
+        <w:pStyle w:val="Author"/>
+        <w:rPr>
+          <w:lang w:val="pt-BR"/>
+        </w:rPr>
+      </w:pPr>
+      <w:r>
+        <w:rPr>
+          <w:lang w:val="pt-BR"/>
+        </w:rPr>
+        <w:t>Eduardo Jorge Lira A. da Silva</w:t>
+      </w:r>
+      <w:r>
+        <w:rPr>
+          <w:vertAlign w:val="superscript"/>
+          <w:lang w:val="pt-BR"/>
+        </w:rPr>
+        <w:t>1</w:t>
+      </w:r>
+      <w:r>
+        <w:rPr>
+          <w:lang w:val="pt-BR"/>
+        </w:rPr>
+        <w:t xml:space="preserve">, </w:t>
+      </w:r>
+      <w:r>
+        <w:rPr>
+          <w:lang w:val="pt-BR"/>
+        </w:rPr>
+        <w:t>José Carlos Duarte</w:t>
+      </w:r>
+      <w:r>
+        <w:rPr>
+          <w:vertAlign w:val="superscript"/>
+          <w:lang w:val="pt-BR"/>
+        </w:rPr>
+        <w:t>1</w:t>
+      </w:r>
+      <w:r>
+        <w:rPr>
+          <w:lang w:val="pt-BR"/>
+        </w:rPr>
+        <w:t xml:space="preserve">, </w:t>
+      </w:r>
+      <w:r>
+        <w:rPr>
+          <w:lang w:val="pt-BR"/>
+        </w:rPr>
+        <w:t>Danielle Pompeu Noronha Pontes</w:t>
+      </w:r>
+      <w:r>
+        <w:rPr>
+          <w:vertAlign w:val="superscript"/>
+          <w:lang w:val="pt-BR"/>
+        </w:rPr>
+        <w:t>1</w:t>
+      </w:r>
+    </w:p>
+    <w:p>
+      <w:pPr>
+        <w:spacing w:before="240"/>
+        <w:jc w:val="center"/>
+        <w:rPr>
+          <w:rStyle w:val="AddressChar"/>
+          <w:rFonts w:eastAsiaTheme="minorHAnsi"/>
+        </w:rPr>
+      </w:pPr>
+      <w:r>
+        <w:rPr>
+          <w:rStyle w:val="AddressChar"/>
+          <w:rFonts w:eastAsiaTheme="minorHAnsi"/>
+          <w:vertAlign w:val="superscript"/>
+        </w:rPr>
+        <w:t>1</w:t>
+      </w:r>
+      <w:r>
+        <w:rPr>
+          <w:rStyle w:val="AddressChar"/>
+          <w:rFonts w:eastAsiaTheme="minorHAnsi"/>
+        </w:rPr>
+        <w:t>Escola Superior de Tecnologia</w:t>
+      </w:r>
+      <w:r>
+        <w:rPr>
+          <w:rStyle w:val="AddressChar"/>
+          <w:rFonts w:eastAsiaTheme="minorHAnsi"/>
+        </w:rPr>
+        <w:t xml:space="preserve"> (EST)</w:t>
+      </w:r>
+      <w:r>
+        <w:rPr>
+          <w:rStyle w:val="AddressChar"/>
+          <w:rFonts w:eastAsiaTheme="minorHAnsi"/>
+        </w:rPr>
+        <w:t xml:space="preserve"> – Universidade </w:t>
+      </w:r>
+      <w:r>
+        <w:rPr>
+          <w:rStyle w:val="AddressChar"/>
+          <w:rFonts w:eastAsiaTheme="minorHAnsi"/>
+        </w:rPr>
+        <w:t>do Estado do Amazonas (UEA</w:t>
+      </w:r>
+      <w:r>
+        <w:rPr>
+          <w:rStyle w:val="AddressChar"/>
+          <w:rFonts w:eastAsiaTheme="minorHAnsi"/>
+        </w:rPr>
+        <w:t>)</w:t>
+      </w:r>
+      <w:r>
+        <w:rPr>
+          <w:rStyle w:val="AddressChar"/>
+          <w:rFonts w:eastAsiaTheme="minorHAnsi"/>
+        </w:rPr>
+        <w:br/>
+      </w:r>
+      <w:r>
+        <w:rPr>
+          <w:rStyle w:val="AddressChar"/>
+          <w:rFonts w:eastAsiaTheme="minorHAnsi"/>
+        </w:rPr>
+        <w:t>Av. Darcy Vargas, 1200, Parque Dez – Manaus – AM</w:t>
+      </w:r>
+      <w:r>
+        <w:rPr>
+          <w:rStyle w:val="AddressChar"/>
+          <w:rFonts w:eastAsiaTheme="minorHAnsi"/>
+        </w:rPr>
+        <w:t xml:space="preserve"> – Brazil</w:t>
+      </w:r>
+    </w:p>
+    <w:p>
+      <w:pPr>
+        <w:pStyle w:val="Email"/>
+        <w:rPr>
+          <w:lang w:val="pt-BR"/>
+        </w:rPr>
+      </w:pPr>
+      <w:r>
+        <w:rPr>
+          <w:lang w:val="pt-BR"/>
+        </w:rPr>
+        <w:t>eduardu.silva@hotmail.com</w:t>
+      </w:r>
+      <w:r>
+        <w:rPr>
+          <w:lang w:val="pt-BR"/>
+        </w:rPr>
+        <w:t xml:space="preserve">, </w:t>
+      </w:r>
+      <w:r>
+        <w:rPr>
+          <w:lang w:val="pt-BR"/>
+        </w:rPr>
+        <w:t>carlos.duarte.jc@gmail.com</w:t>
+      </w:r>
+      <w:r>
+        <w:rPr>
+          <w:lang w:val="pt-BR"/>
+        </w:rPr>
+        <w:t xml:space="preserve">, </w:t>
+      </w:r>
+      <w:r>
+        <w:rPr>
+          <w:lang w:val="pt-BR"/>
+        </w:rPr>
+        <w:t>dnoronha@uea.edu.br</w:t>
+      </w:r>
+    </w:p>
+    <w:p>
+      <w:pPr>
+        <w:pStyle w:val="Email"/>
+        <w:rPr>
+          <w:lang w:val="pt-BR"/>
+        </w:rPr>
+      </w:pPr>
+    </w:p>
+    <w:p>
+      <w:pPr>
+        <w:pStyle w:val="Abstract"/>
+        <w:rPr>
+          <w:rFonts w:ascii="Times New Roman" w:hAnsi="Times New Roman"/>
           <w:b/>
           <w:sz w:val="26"/>
           <w:szCs w:val="26"/>
-          <w:lang w:val="pt-BR"/>
-        </w:rPr>
-      </w:pPr>
-      <w:r>
-        <w:rPr>
-          <w:rFonts w:ascii="Times New Roman" w:hAnsi="Times New Roman" w:cs="Times New Roman"/>
+        </w:rPr>
+      </w:pPr>
+      <w:r>
+        <w:rPr>
+          <w:b/>
+        </w:rPr>
+        <w:t>Abstract</w:t>
+      </w:r>
+      <w:r>
+        <w:rPr>
+          <w:b/>
+        </w:rPr>
+        <w:t>.</w:t>
+      </w:r>
+      <w:r>
+        <w:t xml:space="preserve"> </w:t>
+      </w:r>
+      <w:r>
+        <w:t>Este é um modelo de artigo que descreve o estilo a ser usado na confecção de artigos para a Mostra de Software de Informática na Educação. O autor deve tomar cuidado p</w:t>
+      </w:r>
+      <w:r>
+        <w:t>ara que o resumo não ultrapasse</w:t>
+      </w:r>
+      <w:r>
+        <w:t xml:space="preserve"> 10 linhas.</w:t>
+      </w:r>
+    </w:p>
+    <w:p>
+      <w:pPr>
+        <w:pStyle w:val="Abstract"/>
+      </w:pPr>
+      <w:r>
+        <w:rPr>
+          <w:b/>
+        </w:rPr>
+        <w:t>Resumo.</w:t>
+      </w:r>
+      <w:r>
+        <w:t xml:space="preserve"> </w:t>
+      </w:r>
+      <w:r>
+        <w:t>Este é um modelo de artigo que descreve o estilo a ser usado na confecção de artigos para a Mostra de Software de Informática na Educação. O autor deve tomar cuidado p</w:t>
+      </w:r>
+      <w:r>
+        <w:t>ara que o resumo não ultrapasse</w:t>
+      </w:r>
+      <w:r>
+        <w:t xml:space="preserve"> 10 linhas.</w:t>
+      </w:r>
+    </w:p>
+    <w:p>
+      <w:pPr>
+        <w:pStyle w:val="Abstract"/>
+        <w:ind w:left="0"/>
+        <w:rPr>
+          <w:rFonts w:ascii="Times New Roman" w:hAnsi="Times New Roman"/>
           <w:b/>
           <w:sz w:val="26"/>
           <w:szCs w:val="26"/>
-          <w:lang w:val="pt-BR"/>
-        </w:rPr>
-        <w:t>3. Apresentação do Software</w:t>
-      </w:r>
-      <w:r>
-        <w:rPr>
-          <w:rFonts w:ascii="Times New Roman" w:hAnsi="Times New Roman" w:cs="Times New Roman"/>
+        </w:rPr>
+      </w:pPr>
+    </w:p>
+    <w:p>
+      <w:pPr>
+        <w:pStyle w:val="Abstract"/>
+        <w:ind w:left="0"/>
+        <w:rPr>
+          <w:rFonts w:ascii="Times New Roman" w:hAnsi="Times New Roman"/>
           <w:b/>
           <w:sz w:val="26"/>
           <w:szCs w:val="26"/>
-          <w:lang w:val="pt-BR"/>
+        </w:rPr>
+      </w:pPr>
+    </w:p>
+    <w:p>
+      <w:pPr>
+        <w:pStyle w:val="Abstract"/>
+        <w:ind w:left="0"/>
+        <w:rPr>
+          <w:rFonts w:ascii="Times New Roman" w:hAnsi="Times New Roman"/>
+          <w:b/>
+          <w:i w:val="0"/>
+          <w:sz w:val="26"/>
+          <w:szCs w:val="26"/>
+        </w:rPr>
+      </w:pPr>
+      <w:r>
+        <w:rPr>
+          <w:rFonts w:ascii="Times New Roman" w:hAnsi="Times New Roman"/>
+          <w:b/>
+          <w:i w:val="0"/>
+          <w:sz w:val="26"/>
+          <w:szCs w:val="26"/>
+        </w:rPr>
+        <w:t>1.</w:t>
+      </w:r>
+      <w:r>
+        <w:rPr>
+          <w:rFonts w:ascii="Times New Roman" w:hAnsi="Times New Roman"/>
+          <w:b/>
+          <w:i w:val="0"/>
+          <w:sz w:val="26"/>
+          <w:szCs w:val="26"/>
+        </w:rPr>
+        <w:t xml:space="preserve"> Cenário de Uso</w:t>
+      </w:r>
+    </w:p>
+    <w:p>
+      <w:pPr>
+        <w:pStyle w:val="Abstract"/>
+        <w:ind w:left="0"/>
+        <w:rPr>
+          <w:rFonts w:ascii="Times New Roman" w:hAnsi="Times New Roman"/>
+          <w:b/>
+          <w:i w:val="0"/>
+          <w:sz w:val="26"/>
+          <w:szCs w:val="26"/>
+        </w:rPr>
+      </w:pPr>
+      <w:r>
+        <w:rPr>
+          <w:rFonts w:ascii="Times New Roman" w:hAnsi="Times New Roman"/>
+          <w:b/>
+          <w:i w:val="0"/>
+          <w:sz w:val="26"/>
+          <w:szCs w:val="26"/>
+        </w:rPr>
+        <w:t>2. Desenvolvimento</w:t>
+      </w:r>
+    </w:p>
+    <w:p>
+      <w:pPr>
+        <w:pStyle w:val="Abstract"/>
+        <w:ind w:left="0"/>
+        <w:rPr>
+          <w:rFonts w:ascii="Times New Roman" w:hAnsi="Times New Roman"/>
+          <w:b/>
+          <w:i w:val="0"/>
+          <w:sz w:val="26"/>
+          <w:szCs w:val="26"/>
+        </w:rPr>
+      </w:pPr>
+      <w:r>
+        <w:rPr>
+          <w:rFonts w:ascii="Times New Roman" w:hAnsi="Times New Roman"/>
+          <w:b/>
+          <w:i w:val="0"/>
+          <w:sz w:val="26"/>
+          <w:szCs w:val="26"/>
+        </w:rPr>
+        <w:t>3. Apresentação do Software</w:t>
+      </w:r>
+      <w:r>
+        <w:rPr>
+          <w:rFonts w:ascii="Times New Roman" w:hAnsi="Times New Roman"/>
+          <w:b/>
+          <w:i w:val="0"/>
+          <w:sz w:val="26"/>
+          <w:szCs w:val="26"/>
         </w:rPr>
         <w:t xml:space="preserve"> </w:t>
       </w:r>
@@ -126,16 +485,17 @@
           <w:sz w:val="24"/>
           <w:szCs w:val="24"/>
         </w:rPr>
+        <w:lastRenderedPageBreak/>
         <w:drawing>
-          <wp:anchor distT="0" distB="0" distL="114300" distR="114300" simplePos="0" relativeHeight="251658240" behindDoc="1" locked="0" layoutInCell="1" allowOverlap="0" wp14:anchorId="3A087A70" wp14:editId="724DF6FF">
+          <wp:anchor distT="0" distB="0" distL="114300" distR="114300" simplePos="0" relativeHeight="251658240" behindDoc="1" locked="0" layoutInCell="1" allowOverlap="0" wp14:anchorId="3661F161" wp14:editId="6675E8E2">
             <wp:simplePos x="0" y="0"/>
             <wp:positionH relativeFrom="column">
-              <wp:posOffset>903244</wp:posOffset>
+              <wp:posOffset>958215</wp:posOffset>
             </wp:positionH>
-            <wp:positionV relativeFrom="page">
-              <wp:posOffset>3529965</wp:posOffset>
+            <wp:positionV relativeFrom="paragraph">
+              <wp:posOffset>290830</wp:posOffset>
             </wp:positionV>
-            <wp:extent cx="4057200" cy="2275200"/>
+            <wp:extent cx="4057015" cy="2274570"/>
             <wp:effectExtent l="0" t="0" r="635" b="0"/>
             <wp:wrapTopAndBottom/>
             <wp:docPr id="1" name="Imagem 1"/>
@@ -150,7 +510,7 @@
                     <pic:cNvPicPr/>
                   </pic:nvPicPr>
                   <pic:blipFill>
-                    <a:blip r:embed="rId5">
+                    <a:blip r:embed="rId6">
                       <a:extLst>
                         <a:ext uri="{28A0092B-C50C-407E-A947-70E740481C1C}">
                           <a14:useLocalDpi xmlns:a14="http://schemas.microsoft.com/office/drawing/2010/main" val="0"/>
@@ -164,7 +524,7 @@
                   <pic:spPr>
                     <a:xfrm>
                       <a:off x="0" y="0"/>
-                      <a:ext cx="4057200" cy="2275200"/>
+                      <a:ext cx="4057015" cy="2274570"/>
                     </a:xfrm>
                     <a:prstGeom prst="rect">
                       <a:avLst/>
@@ -512,17 +872,7 @@
           <w:szCs w:val="24"/>
           <w:lang w:val="pt-BR"/>
         </w:rPr>
-        <w:t xml:space="preserve"> massa atômica e número atômico, e partindo dessa escolha o sistema irá capturar o valor desse atributo e comparar com o atributo do oponente revelando o elemento que possuir o atributo de massa atômica ou número </w:t>
-      </w:r>
-      <w:r>
-        <w:rPr>
-          <w:rFonts w:ascii="Times New Roman" w:hAnsi="Times New Roman" w:cs="Times New Roman"/>
-          <w:sz w:val="24"/>
-          <w:szCs w:val="24"/>
-          <w:lang w:val="pt-BR"/>
-        </w:rPr>
-        <w:lastRenderedPageBreak/>
-        <w:t xml:space="preserve">atômico de maior valor caracterizando o vencedor da rodada. O jogo termina quando todos os elementos de um dos participantes forem </w:t>
+        <w:t xml:space="preserve"> massa atômica e número atômico, e partindo dessa escolha o sistema irá capturar o valor desse atributo e comparar com o atributo do oponente revelando o elemento que possuir o atributo de massa atômica ou número atômico de maior valor caracterizando o vencedor da rodada. O jogo termina quando todos os elementos de um dos participantes forem </w:t>
       </w:r>
       <w:r>
         <w:rPr>
@@ -562,12 +912,9 @@
       </w:pPr>
       <w:r>
         <w:rPr>
-          <w:rFonts w:cstheme="minorHAnsi"/>
-          <w:b/>
           <w:noProof/>
-          <w:sz w:val="24"/>
-          <w:szCs w:val="24"/>
-        </w:rPr>
+        </w:rPr>
+        <w:lastRenderedPageBreak/>
         <w:pict>
           <v:shapetype id="_x0000_t75" coordsize="21600,21600" o:spt="75" o:preferrelative="t" path="m@4@5l@4@11@9@11@9@5xe" filled="f" stroked="f">
             <v:stroke joinstyle="miter"/>
@@ -588,42 +935,7 @@
             <v:path o:extrusionok="f" gradientshapeok="t" o:connecttype="rect"/>
             <o:lock v:ext="edit" aspectratio="t"/>
           </v:shapetype>
-          <v:shape id="_x0000_s1026" type="#_x0000_t75" style="position:absolute;left:0;text-align:left;margin-left:66.8pt;margin-top:16.45pt;width:335pt;height:187.5pt;z-index:251660288;mso-position-horizontal-relative:text;mso-position-vertical-relative:text;mso-width-relative:page;mso-height-relative:page">
-            <v:imagedata r:id="rId6" o:title="Tela_Batlaha_Quimicon"/>
-            <w10:wrap type="topAndBottom"/>
-          </v:shape>
-        </w:pict>
-      </w:r>
-      <w:r>
-        <w:rPr>
-          <w:rFonts w:cstheme="minorHAnsi"/>
-          <w:b/>
-          <w:sz w:val="24"/>
-          <w:szCs w:val="24"/>
-          <w:lang w:val="pt-BR"/>
-        </w:rPr>
-        <w:t>Figura X. Interface Seleção de Personagens</w:t>
-      </w:r>
-    </w:p>
-    <w:p>
-      <w:pPr>
-        <w:spacing w:before="240" w:after="0" w:line="240" w:lineRule="auto"/>
-        <w:ind w:firstLine="720"/>
-        <w:jc w:val="center"/>
-        <w:rPr>
-          <w:rFonts w:cstheme="minorHAnsi"/>
-          <w:b/>
-          <w:sz w:val="24"/>
-          <w:szCs w:val="24"/>
-          <w:lang w:val="pt-BR"/>
-        </w:rPr>
-      </w:pPr>
-      <w:r>
-        <w:rPr>
-          <w:noProof/>
-        </w:rPr>
-        <w:pict>
-          <v:shape id="_x0000_s1027" type="#_x0000_t75" style="position:absolute;left:0;text-align:left;margin-left:66.8pt;margin-top:216.95pt;width:335pt;height:188.35pt;z-index:251662336;mso-position-horizontal-relative:text;mso-position-vertical-relative:text;mso-width-relative:page;mso-height-relative:page">
+          <v:shape id="_x0000_s1027" type="#_x0000_t75" style="position:absolute;left:0;text-align:left;margin-left:66.8pt;margin-top:238.3pt;width:335pt;height:188.35pt;z-index:251662336;mso-position-horizontal-relative:text;mso-position-vertical-relative:text;mso-width-relative:page;mso-height-relative:page">
             <v:imagedata r:id="rId7" o:title="Tela_Jogo_Quimicon"/>
             <w10:wrap type="topAndBottom"/>
           </v:shape>
@@ -633,6 +945,45 @@
         <w:rPr>
           <w:rFonts w:cstheme="minorHAnsi"/>
           <w:b/>
+          <w:noProof/>
+          <w:sz w:val="24"/>
+          <w:szCs w:val="24"/>
+        </w:rPr>
+        <w:pict>
+          <v:shape id="_x0000_s1026" type="#_x0000_t75" style="position:absolute;left:0;text-align:left;margin-left:66.8pt;margin-top:18.5pt;width:335pt;height:187.5pt;z-index:251660288;mso-position-horizontal-relative:text;mso-position-vertical-relative:text;mso-width-relative:page;mso-height-relative:page">
+            <v:imagedata r:id="rId8" o:title="Tela_Batlaha_Quimicon"/>
+            <w10:wrap type="topAndBottom"/>
+          </v:shape>
+        </w:pict>
+      </w:r>
+      <w:r>
+        <w:rPr>
+          <w:rFonts w:cstheme="minorHAnsi"/>
+          <w:b/>
+          <w:sz w:val="24"/>
+          <w:szCs w:val="24"/>
+          <w:lang w:val="pt-BR"/>
+        </w:rPr>
+        <w:t>Figura X. Interface Seleção de Personagens</w:t>
+      </w:r>
+    </w:p>
+    <w:p>
+      <w:pPr>
+        <w:spacing w:before="240" w:after="0" w:line="240" w:lineRule="auto"/>
+        <w:ind w:firstLine="720"/>
+        <w:jc w:val="center"/>
+        <w:rPr>
+          <w:rFonts w:cstheme="minorHAnsi"/>
+          <w:b/>
+          <w:sz w:val="24"/>
+          <w:szCs w:val="24"/>
+          <w:lang w:val="pt-BR"/>
+        </w:rPr>
+      </w:pPr>
+      <w:r>
+        <w:rPr>
+          <w:rFonts w:cstheme="minorHAnsi"/>
+          <w:b/>
           <w:sz w:val="24"/>
           <w:szCs w:val="24"/>
           <w:lang w:val="pt-BR"/>
@@ -750,7 +1101,6 @@
           <w:szCs w:val="24"/>
           <w:lang w:val="pt-BR"/>
         </w:rPr>
-        <w:lastRenderedPageBreak/>
         <w:t>3.3. A tabela Periódica no software</w:t>
       </w:r>
     </w:p>
@@ -772,6 +1122,7 @@
           <w:szCs w:val="24"/>
           <w:lang w:val="pt-BR"/>
         </w:rPr>
+        <w:lastRenderedPageBreak/>
         <w:t>Para criar a analogia dos elementos do jogo com os princípios da química orgânica básica foi construído uma tabela de personagens responsável por apresentar ao usuário todas as características significativas dos elementos químicos que ele conquistou durante a utilização do software.</w:t>
       </w:r>
     </w:p>
@@ -839,8 +1190,293 @@
         </w:rPr>
         <w:t>Figura X. Tabela Periódica no software</w:t>
       </w:r>
+    </w:p>
+    <w:p>
+      <w:pPr>
+        <w:spacing w:before="120" w:after="0" w:line="240" w:lineRule="auto"/>
+        <w:ind w:firstLine="720"/>
+        <w:jc w:val="center"/>
+        <w:rPr>
+          <w:rFonts w:cstheme="minorHAnsi"/>
+          <w:b/>
+          <w:sz w:val="24"/>
+          <w:szCs w:val="24"/>
+          <w:lang w:val="pt-BR"/>
+        </w:rPr>
+      </w:pPr>
+      <w:r>
+        <w:rPr>
+          <w:noProof/>
+        </w:rPr>
+        <w:pict>
+          <v:shape id="_x0000_s1028" type="#_x0000_t75" style="position:absolute;left:0;text-align:left;margin-left:62.7pt;margin-top:4.25pt;width:337.2pt;height:187.55pt;z-index:251664384;mso-position-horizontal-relative:text;mso-position-vertical-relative:text;mso-width-relative:page;mso-height-relative:page">
+            <v:imagedata r:id="rId9" o:title="tabela periodica"/>
+            <w10:wrap type="square"/>
+          </v:shape>
+        </w:pict>
+      </w:r>
+    </w:p>
+    <w:p>
+      <w:pPr>
+        <w:spacing w:before="120" w:after="0" w:line="240" w:lineRule="auto"/>
+        <w:ind w:firstLine="720"/>
+        <w:jc w:val="center"/>
+        <w:rPr>
+          <w:rFonts w:cstheme="minorHAnsi"/>
+          <w:b/>
+          <w:sz w:val="24"/>
+          <w:szCs w:val="24"/>
+          <w:lang w:val="pt-BR"/>
+        </w:rPr>
+      </w:pPr>
+    </w:p>
+    <w:p>
+      <w:pPr>
+        <w:spacing w:before="120" w:after="0" w:line="240" w:lineRule="auto"/>
+        <w:ind w:firstLine="720"/>
+        <w:jc w:val="center"/>
+        <w:rPr>
+          <w:rFonts w:cstheme="minorHAnsi"/>
+          <w:b/>
+          <w:sz w:val="24"/>
+          <w:szCs w:val="24"/>
+          <w:lang w:val="pt-BR"/>
+        </w:rPr>
+      </w:pPr>
+    </w:p>
+    <w:p>
+      <w:pPr>
+        <w:spacing w:before="120" w:after="0" w:line="240" w:lineRule="auto"/>
+        <w:ind w:firstLine="720"/>
+        <w:jc w:val="center"/>
+        <w:rPr>
+          <w:rFonts w:cstheme="minorHAnsi"/>
+          <w:b/>
+          <w:sz w:val="24"/>
+          <w:szCs w:val="24"/>
+          <w:lang w:val="pt-BR"/>
+        </w:rPr>
+      </w:pPr>
+    </w:p>
+    <w:p>
+      <w:pPr>
+        <w:spacing w:before="120" w:after="0" w:line="240" w:lineRule="auto"/>
+        <w:ind w:firstLine="720"/>
+        <w:jc w:val="center"/>
+        <w:rPr>
+          <w:rFonts w:cstheme="minorHAnsi"/>
+          <w:b/>
+          <w:sz w:val="24"/>
+          <w:szCs w:val="24"/>
+          <w:lang w:val="pt-BR"/>
+        </w:rPr>
+      </w:pPr>
+    </w:p>
+    <w:p>
+      <w:pPr>
+        <w:spacing w:before="120" w:after="0" w:line="240" w:lineRule="auto"/>
+        <w:ind w:firstLine="720"/>
+        <w:jc w:val="center"/>
+        <w:rPr>
+          <w:rFonts w:cstheme="minorHAnsi"/>
+          <w:b/>
+          <w:sz w:val="24"/>
+          <w:szCs w:val="24"/>
+          <w:lang w:val="pt-BR"/>
+        </w:rPr>
+      </w:pPr>
+    </w:p>
+    <w:p>
+      <w:pPr>
+        <w:spacing w:before="120" w:after="0" w:line="240" w:lineRule="auto"/>
+        <w:ind w:firstLine="720"/>
+        <w:jc w:val="center"/>
+        <w:rPr>
+          <w:rFonts w:cstheme="minorHAnsi"/>
+          <w:b/>
+          <w:sz w:val="24"/>
+          <w:szCs w:val="24"/>
+          <w:lang w:val="pt-BR"/>
+        </w:rPr>
+      </w:pPr>
+    </w:p>
+    <w:p>
+      <w:pPr>
+        <w:spacing w:before="120" w:after="0" w:line="240" w:lineRule="auto"/>
+        <w:ind w:firstLine="720"/>
+        <w:jc w:val="center"/>
+        <w:rPr>
+          <w:rFonts w:cstheme="minorHAnsi"/>
+          <w:b/>
+          <w:sz w:val="24"/>
+          <w:szCs w:val="24"/>
+          <w:lang w:val="pt-BR"/>
+        </w:rPr>
+      </w:pPr>
+    </w:p>
+    <w:p>
+      <w:pPr>
+        <w:spacing w:before="120" w:after="0" w:line="240" w:lineRule="auto"/>
+        <w:ind w:firstLine="720"/>
+        <w:jc w:val="center"/>
+        <w:rPr>
+          <w:rFonts w:cstheme="minorHAnsi"/>
+          <w:b/>
+          <w:sz w:val="24"/>
+          <w:szCs w:val="24"/>
+          <w:lang w:val="pt-BR"/>
+        </w:rPr>
+      </w:pPr>
+    </w:p>
+    <w:p>
+      <w:pPr>
+        <w:spacing w:before="120" w:after="0" w:line="240" w:lineRule="auto"/>
+        <w:ind w:firstLine="720"/>
+        <w:jc w:val="center"/>
+        <w:rPr>
+          <w:rFonts w:cstheme="minorHAnsi"/>
+          <w:b/>
+          <w:sz w:val="24"/>
+          <w:szCs w:val="24"/>
+          <w:lang w:val="pt-BR"/>
+        </w:rPr>
+      </w:pPr>
+    </w:p>
+    <w:p>
+      <w:pPr>
+        <w:spacing w:before="120" w:after="0" w:line="240" w:lineRule="auto"/>
+        <w:rPr>
+          <w:rFonts w:ascii="Times New Roman" w:hAnsi="Times New Roman" w:cs="Times New Roman"/>
+          <w:b/>
+          <w:sz w:val="24"/>
+          <w:szCs w:val="24"/>
+          <w:lang w:val="pt-BR"/>
+        </w:rPr>
+      </w:pPr>
+      <w:r>
+        <w:rPr>
+          <w:rFonts w:ascii="Times New Roman" w:hAnsi="Times New Roman" w:cs="Times New Roman"/>
+          <w:b/>
+          <w:sz w:val="24"/>
+          <w:szCs w:val="24"/>
+          <w:lang w:val="pt-BR"/>
+        </w:rPr>
+        <w:t>4.</w:t>
+      </w:r>
+      <w:r>
+        <w:rPr>
+          <w:rFonts w:ascii="Times New Roman" w:hAnsi="Times New Roman" w:cs="Times New Roman"/>
+          <w:b/>
+          <w:sz w:val="24"/>
+          <w:szCs w:val="24"/>
+          <w:lang w:val="pt-BR"/>
+        </w:rPr>
+        <w:t xml:space="preserve"> Trabalhos Futuros</w:t>
+      </w:r>
+    </w:p>
+    <w:p>
+      <w:pPr>
+        <w:spacing w:before="120" w:after="0" w:line="240" w:lineRule="auto"/>
+        <w:rPr>
+          <w:rFonts w:ascii="Times New Roman" w:hAnsi="Times New Roman" w:cs="Times New Roman"/>
+          <w:b/>
+          <w:sz w:val="24"/>
+          <w:szCs w:val="24"/>
+          <w:lang w:val="pt-BR"/>
+        </w:rPr>
+      </w:pPr>
+      <w:r>
+        <w:rPr>
+          <w:rFonts w:ascii="Times New Roman" w:hAnsi="Times New Roman" w:cs="Times New Roman"/>
+          <w:b/>
+          <w:sz w:val="24"/>
+          <w:szCs w:val="24"/>
+          <w:lang w:val="pt-BR"/>
+        </w:rPr>
+        <w:t>5. Conclusão</w:t>
+      </w:r>
+    </w:p>
+    <w:p>
+      <w:pPr>
+        <w:spacing w:before="120" w:after="0" w:line="240" w:lineRule="auto"/>
+        <w:rPr>
+          <w:rFonts w:ascii="Times New Roman" w:hAnsi="Times New Roman" w:cs="Times New Roman"/>
+          <w:b/>
+          <w:sz w:val="24"/>
+          <w:szCs w:val="24"/>
+          <w:lang w:val="pt-BR"/>
+        </w:rPr>
+      </w:pPr>
+      <w:r>
+        <w:rPr>
+          <w:rFonts w:ascii="Times New Roman" w:hAnsi="Times New Roman" w:cs="Times New Roman"/>
+          <w:b/>
+          <w:sz w:val="24"/>
+          <w:szCs w:val="24"/>
+          <w:lang w:val="pt-BR"/>
+        </w:rPr>
+        <w:t xml:space="preserve">6. </w:t>
+      </w:r>
+      <w:r>
+        <w:rPr>
+          <w:rFonts w:ascii="Times New Roman" w:hAnsi="Times New Roman" w:cs="Times New Roman"/>
+          <w:b/>
+          <w:sz w:val="24"/>
+          <w:szCs w:val="24"/>
+          <w:lang w:val="pt-BR"/>
+        </w:rPr>
+        <w:t>Refe</w:t>
+      </w:r>
       <w:bookmarkStart w:id="0" w:name="_GoBack"/>
       <w:bookmarkEnd w:id="0"/>
+      <w:r>
+        <w:rPr>
+          <w:rFonts w:ascii="Times New Roman" w:hAnsi="Times New Roman" w:cs="Times New Roman"/>
+          <w:b/>
+          <w:sz w:val="24"/>
+          <w:szCs w:val="24"/>
+          <w:lang w:val="pt-BR"/>
+        </w:rPr>
+        <w:t>rências</w:t>
+      </w:r>
+      <w:r>
+        <w:rPr>
+          <w:rFonts w:ascii="Times New Roman" w:hAnsi="Times New Roman" w:cs="Times New Roman"/>
+          <w:b/>
+          <w:sz w:val="24"/>
+          <w:szCs w:val="24"/>
+          <w:lang w:val="pt-BR"/>
+        </w:rPr>
+        <w:t xml:space="preserve"> Bibliográficas</w:t>
+      </w:r>
+    </w:p>
+    <w:p>
+      <w:pPr>
+        <w:spacing w:before="120" w:after="0" w:line="240" w:lineRule="auto"/>
+        <w:ind w:firstLine="720"/>
+        <w:jc w:val="center"/>
+        <w:rPr>
+          <w:rFonts w:cstheme="minorHAnsi"/>
+          <w:b/>
+          <w:sz w:val="24"/>
+          <w:szCs w:val="24"/>
+          <w:lang w:val="pt-BR"/>
+        </w:rPr>
+      </w:pPr>
+    </w:p>
+    <w:p>
+      <w:pPr>
+        <w:spacing w:before="120" w:after="0" w:line="240" w:lineRule="auto"/>
+        <w:ind w:firstLine="720"/>
+        <w:jc w:val="center"/>
+        <w:rPr>
+          <w:rFonts w:cstheme="minorHAnsi"/>
+          <w:b/>
+          <w:sz w:val="24"/>
+          <w:szCs w:val="24"/>
+          <w:lang w:val="pt-BR"/>
+        </w:rPr>
+      </w:pPr>
     </w:p>
     <w:p>
       <w:pPr>
@@ -854,19 +1490,12 @@
           <w:lang w:val="pt-BR"/>
         </w:rPr>
       </w:pPr>
-      <w:r>
-        <w:rPr>
-          <w:noProof/>
-        </w:rPr>
-        <w:pict>
-          <v:shape id="_x0000_s1028" type="#_x0000_t75" style="position:absolute;left:0;text-align:left;margin-left:62.7pt;margin-top:6.25pt;width:337.2pt;height:187.55pt;z-index:251664384;mso-position-horizontal-relative:text;mso-position-vertical-relative:text;mso-width-relative:page;mso-height-relative:page">
-            <v:imagedata r:id="rId8" o:title="tabela periodica"/>
-            <w10:wrap type="square"/>
-          </v:shape>
-        </w:pict>
-      </w:r>
     </w:p>
     <w:sectPr>
+      <w:headerReference w:type="even" r:id="rId10"/>
+      <w:headerReference w:type="default" r:id="rId11"/>
+      <w:footerReference w:type="even" r:id="rId12"/>
+      <w:footerReference w:type="first" r:id="rId13"/>
       <w:pgSz w:w="12240" w:h="15840"/>
       <w:pgMar w:top="1985" w:right="1701" w:bottom="1418" w:left="1701" w:header="720" w:footer="720" w:gutter="0"/>
       <w:cols w:space="720"/>
@@ -874,6 +1503,217 @@
     </w:sectPr>
   </w:body>
 </w:document>
+</file>
+
+<file path=word/footer1.xml><?xml version="1.0" encoding="utf-8"?>
+<w:ftr xmlns:wpc="http://schemas.microsoft.com/office/word/2010/wordprocessingCanvas" xmlns:mc="http://schemas.openxmlformats.org/markup-compatibility/2006" xmlns:o="urn:schemas-microsoft-com:office:office" xmlns:r="http://schemas.openxmlformats.org/officeDocument/2006/relationships" xmlns:m="http://schemas.openxmlformats.org/officeDocument/2006/math" xmlns:v="urn:schemas-microsoft-com:vml" xmlns:wp14="http://schemas.microsoft.com/office/word/2010/wordprocessingDrawing" xmlns:wp="http://schemas.openxmlformats.org/drawingml/2006/wordprocessingDrawing" xmlns:w10="urn:schemas-microsoft-com:office:word" xmlns:w="http://schemas.openxmlformats.org/wordprocessingml/2006/main" xmlns:w14="http://schemas.microsoft.com/office/word/2010/wordml" xmlns:w15="http://schemas.microsoft.com/office/word/2012/wordml" xmlns:wpg="http://schemas.microsoft.com/office/word/2010/wordprocessingGroup" xmlns:wpi="http://schemas.microsoft.com/office/word/2010/wordprocessingInk" xmlns:wne="http://schemas.microsoft.com/office/word/2006/wordml" xmlns:wps="http://schemas.microsoft.com/office/word/2010/wordprocessingShape" mc:Ignorable="w14 w15 wp14">
+  <w:p>
+    <w:r>
+      <w:t>Proceedings of the XII SIBGRAPI (October 1999)</w:t>
+    </w:r>
+  </w:p>
+</w:ftr>
+</file>
+
+<file path=word/footer2.xml><?xml version="1.0" encoding="utf-8"?>
+<w:ftr xmlns:wpc="http://schemas.microsoft.com/office/word/2010/wordprocessingCanvas" xmlns:mc="http://schemas.openxmlformats.org/markup-compatibility/2006" xmlns:o="urn:schemas-microsoft-com:office:office" xmlns:r="http://schemas.openxmlformats.org/officeDocument/2006/relationships" xmlns:m="http://schemas.openxmlformats.org/officeDocument/2006/math" xmlns:v="urn:schemas-microsoft-com:vml" xmlns:wp14="http://schemas.microsoft.com/office/word/2010/wordprocessingDrawing" xmlns:wp="http://schemas.openxmlformats.org/drawingml/2006/wordprocessingDrawing" xmlns:w10="urn:schemas-microsoft-com:office:word" xmlns:w="http://schemas.openxmlformats.org/wordprocessingml/2006/main" xmlns:w14="http://schemas.microsoft.com/office/word/2010/wordml" xmlns:w15="http://schemas.microsoft.com/office/word/2012/wordml" xmlns:wpg="http://schemas.microsoft.com/office/word/2010/wordprocessingGroup" xmlns:wpi="http://schemas.microsoft.com/office/word/2010/wordprocessingInk" xmlns:wne="http://schemas.microsoft.com/office/word/2006/wordml" xmlns:wps="http://schemas.microsoft.com/office/word/2010/wordprocessingShape" mc:Ignorable="w14 w15 wp14">
+  <w:p>
+    <w:r>
+      <w:t>Proceedings of the XII SIBGRAPI (October 1999) 101-104</w:t>
+    </w:r>
+  </w:p>
+</w:ftr>
+</file>
+
+<file path=word/header1.xml><?xml version="1.0" encoding="utf-8"?>
+<w:hdr xmlns:wpc="http://schemas.microsoft.com/office/word/2010/wordprocessingCanvas" xmlns:mc="http://schemas.openxmlformats.org/markup-compatibility/2006" xmlns:o="urn:schemas-microsoft-com:office:office" xmlns:r="http://schemas.openxmlformats.org/officeDocument/2006/relationships" xmlns:m="http://schemas.openxmlformats.org/officeDocument/2006/math" xmlns:v="urn:schemas-microsoft-com:vml" xmlns:wp14="http://schemas.microsoft.com/office/word/2010/wordprocessingDrawing" xmlns:wp="http://schemas.openxmlformats.org/drawingml/2006/wordprocessingDrawing" xmlns:w10="urn:schemas-microsoft-com:office:word" xmlns:w="http://schemas.openxmlformats.org/wordprocessingml/2006/main" xmlns:w14="http://schemas.microsoft.com/office/word/2010/wordml" xmlns:w15="http://schemas.microsoft.com/office/word/2012/wordml" xmlns:wpg="http://schemas.microsoft.com/office/word/2010/wordprocessingGroup" xmlns:wpi="http://schemas.microsoft.com/office/word/2010/wordprocessingInk" xmlns:wne="http://schemas.microsoft.com/office/word/2006/wordml" xmlns:wps="http://schemas.microsoft.com/office/word/2010/wordprocessingShape" mc:Ignorable="w14 w15 wp14">
+  <w:p>
+    <w:pPr>
+      <w:framePr w:wrap="around" w:vAnchor="text" w:hAnchor="margin" w:xAlign="inside" w:y="1"/>
+      <w:rPr>
+        <w:lang w:val="pt-BR"/>
+      </w:rPr>
+    </w:pPr>
+    <w:r>
+      <w:fldChar w:fldCharType="begin"/>
+    </w:r>
+    <w:r>
+      <w:rPr>
+        <w:lang w:val="pt-BR"/>
+      </w:rPr>
+      <w:instrText xml:space="preserve">PAGE  </w:instrText>
+    </w:r>
+    <w:r>
+      <w:fldChar w:fldCharType="separate"/>
+    </w:r>
+    <w:r>
+      <w:rPr>
+        <w:noProof/>
+        <w:lang w:val="pt-BR"/>
+      </w:rPr>
+      <w:t>102</w:t>
+    </w:r>
+    <w:r>
+      <w:fldChar w:fldCharType="end"/>
+    </w:r>
+  </w:p>
+  <w:p>
+    <w:pPr>
+      <w:jc w:val="right"/>
+      <w:rPr>
+        <w:lang w:val="pt-BR"/>
+      </w:rPr>
+    </w:pPr>
+    <w:r>
+      <w:rPr>
+        <w:lang w:val="pt-BR"/>
+      </w:rPr>
+      <w:t xml:space="preserve">S. </w:t>
+    </w:r>
+    <w:proofErr w:type="spellStart"/>
+    <w:r>
+      <w:rPr>
+        <w:lang w:val="pt-BR"/>
+      </w:rPr>
+      <w:t>Sand</w:t>
+    </w:r>
+    <w:r>
+      <w:rPr>
+        <w:lang w:val="pt-BR"/>
+      </w:rPr>
+      <w:t>ri</w:t>
+    </w:r>
+    <w:proofErr w:type="spellEnd"/>
+    <w:r>
+      <w:rPr>
+        <w:lang w:val="pt-BR"/>
+      </w:rPr>
+      <w:t xml:space="preserve">, J. Stolfi, </w:t>
+    </w:r>
+    <w:proofErr w:type="spellStart"/>
+    <w:r>
+      <w:rPr>
+        <w:lang w:val="pt-BR"/>
+      </w:rPr>
+      <w:t>L.Velho</w:t>
+    </w:r>
+    <w:proofErr w:type="spellEnd"/>
+  </w:p>
+</w:hdr>
+</file>
+
+<file path=word/header2.xml><?xml version="1.0" encoding="utf-8"?>
+<w:hdr xmlns:wpc="http://schemas.microsoft.com/office/word/2010/wordprocessingCanvas" xmlns:mc="http://schemas.openxmlformats.org/markup-compatibility/2006" xmlns:o="urn:schemas-microsoft-com:office:office" xmlns:r="http://schemas.openxmlformats.org/officeDocument/2006/relationships" xmlns:m="http://schemas.openxmlformats.org/officeDocument/2006/math" xmlns:v="urn:schemas-microsoft-com:vml" xmlns:wp14="http://schemas.microsoft.com/office/word/2010/wordprocessingDrawing" xmlns:wp="http://schemas.openxmlformats.org/drawingml/2006/wordprocessingDrawing" xmlns:w10="urn:schemas-microsoft-com:office:word" xmlns:w="http://schemas.openxmlformats.org/wordprocessingml/2006/main" xmlns:w14="http://schemas.microsoft.com/office/word/2010/wordml" xmlns:w15="http://schemas.microsoft.com/office/word/2012/wordml" xmlns:wpg="http://schemas.microsoft.com/office/word/2010/wordprocessingGroup" xmlns:wpi="http://schemas.microsoft.com/office/word/2010/wordprocessingInk" xmlns:wne="http://schemas.microsoft.com/office/word/2006/wordml" xmlns:wps="http://schemas.microsoft.com/office/word/2010/wordprocessingShape" mc:Ignorable="w14 w15 wp14">
+  <w:p>
+    <w:pPr>
+      <w:framePr w:wrap="around" w:vAnchor="text" w:hAnchor="margin" w:xAlign="inside" w:y="1"/>
+    </w:pPr>
+  </w:p>
+  <w:p>
+    <w:pPr>
+      <w:tabs>
+        <w:tab w:val="right" w:pos="9356"/>
+      </w:tabs>
+    </w:pPr>
+  </w:p>
+</w:hdr>
+</file>
+
+<file path=word/numbering.xml><?xml version="1.0" encoding="utf-8"?>
+<w:numbering xmlns:wpc="http://schemas.microsoft.com/office/word/2010/wordprocessingCanvas" xmlns:mc="http://schemas.openxmlformats.org/markup-compatibility/2006" xmlns:o="urn:schemas-microsoft-com:office:office" xmlns:r="http://schemas.openxmlformats.org/officeDocument/2006/relationships" xmlns:m="http://schemas.openxmlformats.org/officeDocument/2006/math" xmlns:v="urn:schemas-microsoft-com:vml" xmlns:wp14="http://schemas.microsoft.com/office/word/2010/wordprocessingDrawing" xmlns:wp="http://schemas.openxmlformats.org/drawingml/2006/wordprocessingDrawing" xmlns:w10="urn:schemas-microsoft-com:office:word" xmlns:w="http://schemas.openxmlformats.org/wordprocessingml/2006/main" xmlns:w14="http://schemas.microsoft.com/office/word/2010/wordml" xmlns:w15="http://schemas.microsoft.com/office/word/2012/wordml" xmlns:wpg="http://schemas.microsoft.com/office/word/2010/wordprocessingGroup" xmlns:wpi="http://schemas.microsoft.com/office/word/2010/wordprocessingInk" xmlns:wne="http://schemas.microsoft.com/office/word/2006/wordml" xmlns:wps="http://schemas.microsoft.com/office/word/2010/wordprocessingShape" mc:Ignorable="w14 w15 wp14">
+  <w:abstractNum w:abstractNumId="0">
+    <w:nsid w:val="77ED2044"/>
+    <w:multiLevelType w:val="hybridMultilevel"/>
+    <w:tmpl w:val="58B0DEAE"/>
+    <w:lvl w:ilvl="0" w:tplc="0409000F">
+      <w:start w:val="1"/>
+      <w:numFmt w:val="decimal"/>
+      <w:lvlText w:val="%1."/>
+      <w:lvlJc w:val="left"/>
+      <w:pPr>
+        <w:ind w:left="720" w:hanging="360"/>
+      </w:pPr>
+      <w:rPr>
+        <w:rFonts w:hint="default"/>
+      </w:rPr>
+    </w:lvl>
+    <w:lvl w:ilvl="1" w:tplc="04090019" w:tentative="1">
+      <w:start w:val="1"/>
+      <w:numFmt w:val="lowerLetter"/>
+      <w:lvlText w:val="%2."/>
+      <w:lvlJc w:val="left"/>
+      <w:pPr>
+        <w:ind w:left="1440" w:hanging="360"/>
+      </w:pPr>
+    </w:lvl>
+    <w:lvl w:ilvl="2" w:tplc="0409001B" w:tentative="1">
+      <w:start w:val="1"/>
+      <w:numFmt w:val="lowerRoman"/>
+      <w:lvlText w:val="%3."/>
+      <w:lvlJc w:val="right"/>
+      <w:pPr>
+        <w:ind w:left="2160" w:hanging="180"/>
+      </w:pPr>
+    </w:lvl>
+    <w:lvl w:ilvl="3" w:tplc="0409000F" w:tentative="1">
+      <w:start w:val="1"/>
+      <w:numFmt w:val="decimal"/>
+      <w:lvlText w:val="%4."/>
+      <w:lvlJc w:val="left"/>
+      <w:pPr>
+        <w:ind w:left="2880" w:hanging="360"/>
+      </w:pPr>
+    </w:lvl>
+    <w:lvl w:ilvl="4" w:tplc="04090019" w:tentative="1">
+      <w:start w:val="1"/>
+      <w:numFmt w:val="lowerLetter"/>
+      <w:lvlText w:val="%5."/>
+      <w:lvlJc w:val="left"/>
+      <w:pPr>
+        <w:ind w:left="3600" w:hanging="360"/>
+      </w:pPr>
+    </w:lvl>
+    <w:lvl w:ilvl="5" w:tplc="0409001B" w:tentative="1">
+      <w:start w:val="1"/>
+      <w:numFmt w:val="lowerRoman"/>
+      <w:lvlText w:val="%6."/>
+      <w:lvlJc w:val="right"/>
+      <w:pPr>
+        <w:ind w:left="4320" w:hanging="180"/>
+      </w:pPr>
+    </w:lvl>
+    <w:lvl w:ilvl="6" w:tplc="0409000F" w:tentative="1">
+      <w:start w:val="1"/>
+      <w:numFmt w:val="decimal"/>
+      <w:lvlText w:val="%7."/>
+      <w:lvlJc w:val="left"/>
+      <w:pPr>
+        <w:ind w:left="5040" w:hanging="360"/>
+      </w:pPr>
+    </w:lvl>
+    <w:lvl w:ilvl="7" w:tplc="04090019" w:tentative="1">
+      <w:start w:val="1"/>
+      <w:numFmt w:val="lowerLetter"/>
+      <w:lvlText w:val="%8."/>
+      <w:lvlJc w:val="left"/>
+      <w:pPr>
+        <w:ind w:left="5760" w:hanging="360"/>
+      </w:pPr>
+    </w:lvl>
+    <w:lvl w:ilvl="8" w:tplc="0409001B" w:tentative="1">
+      <w:start w:val="1"/>
+      <w:numFmt w:val="lowerRoman"/>
+      <w:lvlText w:val="%9."/>
+      <w:lvlJc w:val="right"/>
+      <w:pPr>
+        <w:ind w:left="6480" w:hanging="180"/>
+      </w:pPr>
+    </w:lvl>
+  </w:abstractNum>
+  <w:num w:numId="1">
+    <w:abstractNumId w:val="0"/>
+  </w:num>
+</w:numbering>
 </file>
 
 <file path=word/styles.xml><?xml version="1.0" encoding="utf-8"?>
@@ -1297,6 +2137,105 @@
     <w:semiHidden/>
     <w:unhideWhenUsed/>
   </w:style>
+  <w:style w:type="paragraph" w:customStyle="1" w:styleId="Author">
+    <w:name w:val="Author"/>
+    <w:basedOn w:val="Normal"/>
+    <w:rsid w:val="003B3F31"/>
+    <w:pPr>
+      <w:tabs>
+        <w:tab w:val="left" w:pos="720"/>
+      </w:tabs>
+      <w:spacing w:before="240" w:after="0" w:line="240" w:lineRule="auto"/>
+      <w:jc w:val="center"/>
+    </w:pPr>
+    <w:rPr>
+      <w:rFonts w:ascii="Times" w:eastAsia="Times New Roman" w:hAnsi="Times" w:cs="Times New Roman"/>
+      <w:b/>
+      <w:sz w:val="24"/>
+      <w:szCs w:val="24"/>
+      <w:lang w:eastAsia="pt-BR"/>
+    </w:rPr>
+  </w:style>
+  <w:style w:type="paragraph" w:customStyle="1" w:styleId="Address">
+    <w:name w:val="Address"/>
+    <w:basedOn w:val="Normal"/>
+    <w:link w:val="AddressChar"/>
+    <w:autoRedefine/>
+    <w:rsid w:val="003B3F31"/>
+    <w:pPr>
+      <w:tabs>
+        <w:tab w:val="left" w:pos="720"/>
+      </w:tabs>
+      <w:spacing w:before="240" w:after="0" w:line="240" w:lineRule="auto"/>
+      <w:jc w:val="center"/>
+    </w:pPr>
+    <w:rPr>
+      <w:rFonts w:ascii="Times" w:eastAsia="Times New Roman" w:hAnsi="Times" w:cs="Times New Roman"/>
+      <w:sz w:val="24"/>
+      <w:szCs w:val="20"/>
+      <w:lang w:val="pt-BR" w:eastAsia="pt-BR"/>
+    </w:rPr>
+  </w:style>
+  <w:style w:type="character" w:customStyle="1" w:styleId="AddressChar">
+    <w:name w:val="Address Char"/>
+    <w:link w:val="Address"/>
+    <w:rsid w:val="003B3F31"/>
+    <w:rPr>
+      <w:rFonts w:ascii="Times" w:eastAsia="Times New Roman" w:hAnsi="Times" w:cs="Times New Roman"/>
+      <w:sz w:val="24"/>
+      <w:szCs w:val="20"/>
+      <w:lang w:val="pt-BR" w:eastAsia="pt-BR"/>
+    </w:rPr>
+  </w:style>
+  <w:style w:type="paragraph" w:customStyle="1" w:styleId="Email">
+    <w:name w:val="Email"/>
+    <w:basedOn w:val="Normal"/>
+    <w:rsid w:val="003B3F31"/>
+    <w:pPr>
+      <w:tabs>
+        <w:tab w:val="left" w:pos="720"/>
+      </w:tabs>
+      <w:spacing w:before="120" w:after="120" w:line="240" w:lineRule="auto"/>
+      <w:jc w:val="center"/>
+    </w:pPr>
+    <w:rPr>
+      <w:rFonts w:ascii="Courier New" w:eastAsia="Times New Roman" w:hAnsi="Courier New" w:cs="Times New Roman"/>
+      <w:sz w:val="20"/>
+      <w:szCs w:val="20"/>
+      <w:lang w:eastAsia="pt-BR"/>
+    </w:rPr>
+  </w:style>
+  <w:style w:type="paragraph" w:customStyle="1" w:styleId="Abstract">
+    <w:name w:val="Abstract"/>
+    <w:basedOn w:val="Normal"/>
+    <w:rsid w:val="003B3F31"/>
+    <w:pPr>
+      <w:tabs>
+        <w:tab w:val="left" w:pos="720"/>
+      </w:tabs>
+      <w:spacing w:before="120" w:after="120" w:line="240" w:lineRule="auto"/>
+      <w:ind w:left="454" w:right="454"/>
+      <w:jc w:val="both"/>
+    </w:pPr>
+    <w:rPr>
+      <w:rFonts w:ascii="Times" w:eastAsia="Times New Roman" w:hAnsi="Times" w:cs="Times New Roman"/>
+      <w:i/>
+      <w:sz w:val="24"/>
+      <w:szCs w:val="24"/>
+      <w:lang w:val="pt-BR" w:eastAsia="pt-BR"/>
+    </w:rPr>
+  </w:style>
+  <w:style w:type="character" w:styleId="Hyperlink">
+    <w:name w:val="Hyperlink"/>
+    <w:basedOn w:val="Fontepargpadro"/>
+    <w:uiPriority w:val="99"/>
+    <w:unhideWhenUsed/>
+    <w:rsid w:val="00907450"/>
+    <w:rPr>
+      <w:color w:val="0563C1" w:themeColor="hyperlink"/>
+      <w:u w:val="single"/>
+    </w:rPr>
+  </w:style>
 </w:styles>
 </file>
 
@@ -1566,7 +2505,7 @@
 </file>
 
 <file path=customXml/itemProps1.xml><?xml version="1.0" encoding="utf-8"?>
-<ds:datastoreItem xmlns:ds="http://schemas.openxmlformats.org/officeDocument/2006/customXml" ds:itemID="{5578F98D-CCE6-4C30-A0FF-9A7F857CB1ED}">
+<ds:datastoreItem xmlns:ds="http://schemas.openxmlformats.org/officeDocument/2006/customXml" ds:itemID="{C5BAFCFB-2859-4207-8F17-5535B08AFA90}">
   <ds:schemaRefs>
     <ds:schemaRef ds:uri="http://schemas.openxmlformats.org/officeDocument/2006/bibliography"/>
   </ds:schemaRefs>

</xml_diff>